<commit_message>
Se actualiza el archivo retrospective meeting
</commit_message>
<xml_diff>
--- a/Proyecto/Templates/GeoP_Retrospective-Template.docx
+++ b/Proyecto/Templates/GeoP_Retrospective-Template.docx
@@ -36,8 +36,24 @@
       <w:bookmarkStart w:id="1" w:name="h.7avfy75ppvr4" w:colFirst="0" w:colLast="0"/>
       <w:bookmarkEnd w:id="1"/>
       <w:r>
-        <w:t>SPRINT &lt;nro&gt; : Retrospective</w:t>
-      </w:r>
+        <w:t>SPRINT &lt;</w:t>
+      </w:r>
+      <w:proofErr w:type="spellStart"/>
+      <w:r>
+        <w:t>nro</w:t>
+      </w:r>
+      <w:proofErr w:type="spellEnd"/>
+      <w:r>
+        <w:t>&gt;:</w:t>
+      </w:r>
+      <w:r>
+        <w:t xml:space="preserve"> </w:t>
+      </w:r>
+      <w:proofErr w:type="spellStart"/>
+      <w:r>
+        <w:t>Retrospective</w:t>
+      </w:r>
+      <w:proofErr w:type="spellEnd"/>
     </w:p>
     <w:p>
       <w:pPr>
@@ -105,19 +121,35 @@
         <w:tab/>
       </w:r>
       <w:r>
-        <w:tab/>
-      </w:r>
-      <w:r>
-        <w:t>&lt;fecha</w:t>
+        <w:t>Desde</w:t>
+      </w:r>
+      <w:r>
+        <w:t>&lt;</w:t>
+      </w:r>
+      <w:proofErr w:type="spellStart"/>
+      <w:r>
+        <w:t>fecha</w:t>
       </w:r>
       <w:r>
         <w:t>_Desde</w:t>
       </w:r>
+      <w:proofErr w:type="spellEnd"/>
       <w:r>
         <w:t>&gt;</w:t>
       </w:r>
       <w:r>
-        <w:t>&lt;fecha_hasta&gt;</w:t>
+        <w:t xml:space="preserve"> hasta </w:t>
+      </w:r>
+      <w:r>
+        <w:t>&lt;</w:t>
+      </w:r>
+      <w:proofErr w:type="spellStart"/>
+      <w:r>
+        <w:t>fecha_hasta</w:t>
+      </w:r>
+      <w:proofErr w:type="spellEnd"/>
+      <w:r>
+        <w:t>&gt;</w:t>
       </w:r>
     </w:p>
     <w:p>
@@ -129,49 +161,77 @@
     </w:p>
     <w:p>
       <w:pPr>
+        <w:pBdr>
+          <w:top w:val="single" w:sz="4" w:space="1" w:color="auto"/>
+        </w:pBdr>
+        <w:jc w:val="both"/>
+      </w:pPr>
+    </w:p>
+    <w:p>
+      <w:pPr>
         <w:widowControl/>
         <w:contextualSpacing w:val="0"/>
-      </w:pPr>
-      <w:r>
-        <w:t>Scrum Master: &lt;nombre_miembro&gt;</w:t>
-      </w:r>
-      <w:bookmarkStart w:id="2" w:name="_GoBack"/>
-      <w:bookmarkEnd w:id="2"/>
+        <w:jc w:val="both"/>
+      </w:pPr>
+      <w:proofErr w:type="spellStart"/>
+      <w:r>
+        <w:rPr>
+          <w:b/>
+        </w:rPr>
+        <w:t>Scrum</w:t>
+      </w:r>
+      <w:proofErr w:type="spellEnd"/>
+      <w:r>
+        <w:rPr>
+          <w:b/>
+        </w:rPr>
+        <w:t xml:space="preserve"> Master: </w:t>
+      </w:r>
+      <w:r>
+        <w:t>&lt;nombre&gt;</w:t>
+      </w:r>
+    </w:p>
+    <w:p>
+      <w:pPr>
+        <w:widowControl/>
+        <w:contextualSpacing w:val="0"/>
+        <w:jc w:val="both"/>
+      </w:pPr>
+    </w:p>
+    <w:p>
+      <w:pPr>
+        <w:widowControl/>
+        <w:contextualSpacing w:val="0"/>
+        <w:jc w:val="both"/>
+      </w:pPr>
+      <w:r>
+        <w:rPr>
+          <w:b/>
+        </w:rPr>
+        <w:t>Miembros ausentes del equipo:</w:t>
+      </w:r>
+      <w:r>
+        <w:t xml:space="preserve"> </w:t>
+      </w:r>
+      <w:r>
+        <w:t>&lt;nombres&gt;</w:t>
+      </w:r>
     </w:p>
     <w:p>
       <w:pPr>
         <w:pStyle w:val="Ttulo5"/>
         <w:spacing w:before="220" w:after="40"/>
         <w:contextualSpacing w:val="0"/>
-      </w:pPr>
-      <w:bookmarkStart w:id="3" w:name="h.40kdewmop5rz" w:colFirst="0" w:colLast="0"/>
-      <w:bookmarkEnd w:id="3"/>
-      <w:r>
+        <w:jc w:val="both"/>
         <w:rPr>
           <w:rFonts w:ascii="Arial" w:eastAsia="Arial" w:hAnsi="Arial" w:cs="Arial"/>
           <w:b/>
           <w:color w:val="000000"/>
           <w:sz w:val="20"/>
         </w:rPr>
-        <w:t>¿Qué hicimos bien que si no lo discutimos podemos olvidarlo?</w:t>
-      </w:r>
-    </w:p>
-    <w:p>
-      <w:pPr>
-        <w:contextualSpacing w:val="0"/>
-      </w:pPr>
-      <w:r>
-        <w:t>&lt;texto&gt;</w:t>
-      </w:r>
-    </w:p>
-    <w:p>
-      <w:pPr>
-        <w:pStyle w:val="Ttulo5"/>
-        <w:spacing w:before="220" w:after="40"/>
-        <w:contextualSpacing w:val="0"/>
-      </w:pPr>
-      <w:bookmarkStart w:id="4" w:name="h.745gfxo5gyw0" w:colFirst="0" w:colLast="0"/>
-      <w:bookmarkEnd w:id="4"/>
+      </w:pPr>
+      <w:bookmarkStart w:id="2" w:name="h.40kdewmop5rz" w:colFirst="0" w:colLast="0"/>
+      <w:bookmarkEnd w:id="2"/>
       <w:r>
         <w:rPr>
           <w:rFonts w:ascii="Arial" w:eastAsia="Arial" w:hAnsi="Arial" w:cs="Arial"/>
@@ -179,17 +239,20 @@
           <w:color w:val="000000"/>
           <w:sz w:val="20"/>
         </w:rPr>
-        <w:t>¿Qué aprendimos?</w:t>
-      </w:r>
-    </w:p>
-    <w:p>
-      <w:pPr>
-        <w:contextualSpacing w:val="0"/>
-      </w:pPr>
-      <w:bookmarkStart w:id="5" w:name="h.cv3o9wgnwhmb" w:colFirst="0" w:colLast="0"/>
-      <w:bookmarkEnd w:id="5"/>
-      <w:r>
-        <w:t>&lt;texto&gt;</w:t>
+        <w:t>¿Qué hicimos bien?</w:t>
+      </w:r>
+    </w:p>
+    <w:p>
+      <w:r>
+        <w:t>&lt;</w:t>
+      </w:r>
+      <w:proofErr w:type="gramStart"/>
+      <w:r>
+        <w:t>texto</w:t>
+      </w:r>
+      <w:proofErr w:type="gramEnd"/>
+      <w:r>
+        <w:t>&gt;</w:t>
       </w:r>
     </w:p>
     <w:p>
@@ -197,33 +260,18 @@
         <w:pStyle w:val="Ttulo5"/>
         <w:spacing w:before="220" w:after="40"/>
         <w:contextualSpacing w:val="0"/>
-      </w:pPr>
-      <w:r>
+        <w:jc w:val="both"/>
         <w:rPr>
           <w:rFonts w:ascii="Arial" w:eastAsia="Arial" w:hAnsi="Arial" w:cs="Arial"/>
           <w:b/>
           <w:color w:val="000000"/>
           <w:sz w:val="20"/>
         </w:rPr>
-        <w:t>¿Qué deberíamos hacer distinto la próxima vez?</w:t>
-      </w:r>
-    </w:p>
-    <w:p>
-      <w:pPr>
-        <w:contextualSpacing w:val="0"/>
-      </w:pPr>
-      <w:bookmarkStart w:id="6" w:name="h.c5mu943q5uvo" w:colFirst="0" w:colLast="0"/>
-      <w:bookmarkEnd w:id="6"/>
-      <w:r>
-        <w:t>&lt;texto&gt;</w:t>
-      </w:r>
-    </w:p>
-    <w:p>
-      <w:pPr>
-        <w:pStyle w:val="Ttulo5"/>
-        <w:spacing w:before="220" w:after="40"/>
-        <w:contextualSpacing w:val="0"/>
-      </w:pPr>
+      </w:pPr>
+      <w:bookmarkStart w:id="3" w:name="h.745gfxo5gyw0" w:colFirst="0" w:colLast="0"/>
+      <w:bookmarkStart w:id="4" w:name="h.cv3o9wgnwhmb" w:colFirst="0" w:colLast="0"/>
+      <w:bookmarkEnd w:id="3"/>
+      <w:bookmarkEnd w:id="4"/>
       <w:r>
         <w:rPr>
           <w:rFonts w:ascii="Arial" w:eastAsia="Arial" w:hAnsi="Arial" w:cs="Arial"/>
@@ -231,21 +279,144 @@
           <w:color w:val="000000"/>
           <w:sz w:val="20"/>
         </w:rPr>
-        <w:t>¿Qué nos desconcierta?</w:t>
-      </w:r>
-    </w:p>
-    <w:p>
-      <w:pPr>
+        <w:t>¿Qué hicimos mal?</w:t>
+      </w:r>
+    </w:p>
+    <w:p>
+      <w:r>
+        <w:t>&lt;</w:t>
+      </w:r>
+      <w:proofErr w:type="gramStart"/>
+      <w:r>
+        <w:t>texto</w:t>
+      </w:r>
+      <w:proofErr w:type="gramEnd"/>
+      <w:r>
+        <w:t>&gt;</w:t>
+      </w:r>
+    </w:p>
+    <w:p>
+      <w:pPr>
+        <w:pStyle w:val="Ttulo5"/>
+        <w:spacing w:before="220" w:after="40"/>
         <w:contextualSpacing w:val="0"/>
-      </w:pPr>
-      <w:r>
-        <w:t>&lt;texto&gt;</w:t>
-      </w:r>
-    </w:p>
-    <w:p>
-      <w:pPr>
+        <w:jc w:val="both"/>
+        <w:rPr>
+          <w:rFonts w:ascii="Arial" w:eastAsia="Arial" w:hAnsi="Arial" w:cs="Arial"/>
+          <w:b/>
+          <w:color w:val="000000"/>
+          <w:sz w:val="20"/>
+        </w:rPr>
+      </w:pPr>
+      <w:r>
+        <w:rPr>
+          <w:rFonts w:ascii="Arial" w:eastAsia="Arial" w:hAnsi="Arial" w:cs="Arial"/>
+          <w:b/>
+          <w:color w:val="000000"/>
+          <w:sz w:val="20"/>
+        </w:rPr>
+        <w:t>¿Qué podemos mejorar?</w:t>
+      </w:r>
+    </w:p>
+    <w:p>
+      <w:r>
+        <w:t>&lt;</w:t>
+      </w:r>
+      <w:proofErr w:type="gramStart"/>
+      <w:r>
+        <w:t>texto</w:t>
+      </w:r>
+      <w:proofErr w:type="gramEnd"/>
+      <w:r>
+        <w:t>&gt;</w:t>
+      </w:r>
+    </w:p>
+    <w:p>
+      <w:pPr>
+        <w:pStyle w:val="Ttulo5"/>
+        <w:spacing w:before="220" w:after="40"/>
         <w:contextualSpacing w:val="0"/>
-      </w:pPr>
+        <w:jc w:val="both"/>
+      </w:pPr>
+      <w:bookmarkStart w:id="5" w:name="h.c5mu943q5uvo" w:colFirst="0" w:colLast="0"/>
+      <w:bookmarkEnd w:id="5"/>
+      <w:r>
+        <w:rPr>
+          <w:rFonts w:ascii="Arial" w:eastAsia="Arial" w:hAnsi="Arial" w:cs="Arial"/>
+          <w:b/>
+          <w:color w:val="000000"/>
+          <w:sz w:val="20"/>
+        </w:rPr>
+        <w:t>¿Cuáles son las acciones a tomar?</w:t>
+      </w:r>
+    </w:p>
+    <w:p>
+      <w:pPr>
+        <w:contextualSpacing w:val="0"/>
+      </w:pPr>
+      <w:r>
+        <w:t>&lt;</w:t>
+      </w:r>
+      <w:proofErr w:type="gramStart"/>
+      <w:r>
+        <w:t>texto</w:t>
+      </w:r>
+      <w:proofErr w:type="gramEnd"/>
+      <w:r>
+        <w:t>&gt;</w:t>
+      </w:r>
+    </w:p>
+    <w:p>
+      <w:pPr>
+        <w:pStyle w:val="Ttulo5"/>
+        <w:spacing w:before="220" w:after="40"/>
+        <w:contextualSpacing w:val="0"/>
+        <w:jc w:val="both"/>
+        <w:rPr>
+          <w:rFonts w:ascii="Arial" w:eastAsia="Arial" w:hAnsi="Arial" w:cs="Arial"/>
+          <w:b/>
+          <w:color w:val="000000"/>
+          <w:sz w:val="20"/>
+        </w:rPr>
+      </w:pPr>
+      <w:r>
+        <w:rPr>
+          <w:rFonts w:ascii="Arial" w:eastAsia="Arial" w:hAnsi="Arial" w:cs="Arial"/>
+          <w:b/>
+          <w:color w:val="000000"/>
+          <w:sz w:val="20"/>
+        </w:rPr>
+        <w:t xml:space="preserve">¿Cuáles acciones se cumplieron y </w:t>
+      </w:r>
+      <w:r>
+        <w:rPr>
+          <w:rFonts w:ascii="Arial" w:eastAsia="Arial" w:hAnsi="Arial" w:cs="Arial"/>
+          <w:b/>
+          <w:color w:val="000000"/>
+          <w:sz w:val="20"/>
+        </w:rPr>
+        <w:t>cuáles</w:t>
+      </w:r>
+      <w:r>
+        <w:rPr>
+          <w:rFonts w:ascii="Arial" w:eastAsia="Arial" w:hAnsi="Arial" w:cs="Arial"/>
+          <w:b/>
+          <w:color w:val="000000"/>
+          <w:sz w:val="20"/>
+        </w:rPr>
+        <w:t xml:space="preserve"> no?</w:t>
+      </w:r>
+      <w:r>
+        <w:rPr>
+          <w:rFonts w:ascii="Arial" w:eastAsia="Arial" w:hAnsi="Arial" w:cs="Arial"/>
+          <w:b/>
+          <w:color w:val="000000"/>
+          <w:sz w:val="20"/>
+        </w:rPr>
+        <w:t xml:space="preserve"> Actualizar acciones.</w:t>
+      </w:r>
+      <w:bookmarkStart w:id="6" w:name="_GoBack"/>
+      <w:bookmarkEnd w:id="6"/>
     </w:p>
     <w:sectPr>
       <w:pgSz w:w="12240" w:h="15840"/>
@@ -256,6 +427,335 @@
 </w:document>
 </file>
 
+<file path=word/numbering.xml><?xml version="1.0" encoding="utf-8"?>
+<w:numbering xmlns:wpc="http://schemas.microsoft.com/office/word/2010/wordprocessingCanvas" xmlns:mc="http://schemas.openxmlformats.org/markup-compatibility/2006" xmlns:o="urn:schemas-microsoft-com:office:office" xmlns:r="http://schemas.openxmlformats.org/officeDocument/2006/relationships" xmlns:m="http://schemas.openxmlformats.org/officeDocument/2006/math" xmlns:v="urn:schemas-microsoft-com:vml" xmlns:wp14="http://schemas.microsoft.com/office/word/2010/wordprocessingDrawing" xmlns:wp="http://schemas.openxmlformats.org/drawingml/2006/wordprocessingDrawing" xmlns:w10="urn:schemas-microsoft-com:office:word" xmlns:w="http://schemas.openxmlformats.org/wordprocessingml/2006/main" xmlns:w14="http://schemas.microsoft.com/office/word/2010/wordml" xmlns:wpg="http://schemas.microsoft.com/office/word/2010/wordprocessingGroup" xmlns:wpi="http://schemas.microsoft.com/office/word/2010/wordprocessingInk" xmlns:wne="http://schemas.microsoft.com/office/word/2006/wordml" xmlns:wps="http://schemas.microsoft.com/office/word/2010/wordprocessingShape" mc:Ignorable="w14 wp14">
+  <w:abstractNum w:abstractNumId="0">
+    <w:nsid w:val="04BF540D"/>
+    <w:multiLevelType w:val="hybridMultilevel"/>
+    <w:tmpl w:val="78946C56"/>
+    <w:lvl w:ilvl="0" w:tplc="2C0A0001">
+      <w:start w:val="1"/>
+      <w:numFmt w:val="bullet"/>
+      <w:lvlText w:val=""/>
+      <w:lvlJc w:val="left"/>
+      <w:pPr>
+        <w:ind w:left="720" w:hanging="360"/>
+      </w:pPr>
+      <w:rPr>
+        <w:rFonts w:ascii="Symbol" w:hAnsi="Symbol" w:hint="default"/>
+      </w:rPr>
+    </w:lvl>
+    <w:lvl w:ilvl="1" w:tplc="2C0A0003" w:tentative="1">
+      <w:start w:val="1"/>
+      <w:numFmt w:val="bullet"/>
+      <w:lvlText w:val="o"/>
+      <w:lvlJc w:val="left"/>
+      <w:pPr>
+        <w:ind w:left="1440" w:hanging="360"/>
+      </w:pPr>
+      <w:rPr>
+        <w:rFonts w:ascii="Courier New" w:hAnsi="Courier New" w:cs="Courier New" w:hint="default"/>
+      </w:rPr>
+    </w:lvl>
+    <w:lvl w:ilvl="2" w:tplc="2C0A0005" w:tentative="1">
+      <w:start w:val="1"/>
+      <w:numFmt w:val="bullet"/>
+      <w:lvlText w:val=""/>
+      <w:lvlJc w:val="left"/>
+      <w:pPr>
+        <w:ind w:left="2160" w:hanging="360"/>
+      </w:pPr>
+      <w:rPr>
+        <w:rFonts w:ascii="Wingdings" w:hAnsi="Wingdings" w:hint="default"/>
+      </w:rPr>
+    </w:lvl>
+    <w:lvl w:ilvl="3" w:tplc="2C0A0001" w:tentative="1">
+      <w:start w:val="1"/>
+      <w:numFmt w:val="bullet"/>
+      <w:lvlText w:val=""/>
+      <w:lvlJc w:val="left"/>
+      <w:pPr>
+        <w:ind w:left="2880" w:hanging="360"/>
+      </w:pPr>
+      <w:rPr>
+        <w:rFonts w:ascii="Symbol" w:hAnsi="Symbol" w:hint="default"/>
+      </w:rPr>
+    </w:lvl>
+    <w:lvl w:ilvl="4" w:tplc="2C0A0003" w:tentative="1">
+      <w:start w:val="1"/>
+      <w:numFmt w:val="bullet"/>
+      <w:lvlText w:val="o"/>
+      <w:lvlJc w:val="left"/>
+      <w:pPr>
+        <w:ind w:left="3600" w:hanging="360"/>
+      </w:pPr>
+      <w:rPr>
+        <w:rFonts w:ascii="Courier New" w:hAnsi="Courier New" w:cs="Courier New" w:hint="default"/>
+      </w:rPr>
+    </w:lvl>
+    <w:lvl w:ilvl="5" w:tplc="2C0A0005" w:tentative="1">
+      <w:start w:val="1"/>
+      <w:numFmt w:val="bullet"/>
+      <w:lvlText w:val=""/>
+      <w:lvlJc w:val="left"/>
+      <w:pPr>
+        <w:ind w:left="4320" w:hanging="360"/>
+      </w:pPr>
+      <w:rPr>
+        <w:rFonts w:ascii="Wingdings" w:hAnsi="Wingdings" w:hint="default"/>
+      </w:rPr>
+    </w:lvl>
+    <w:lvl w:ilvl="6" w:tplc="2C0A0001" w:tentative="1">
+      <w:start w:val="1"/>
+      <w:numFmt w:val="bullet"/>
+      <w:lvlText w:val=""/>
+      <w:lvlJc w:val="left"/>
+      <w:pPr>
+        <w:ind w:left="5040" w:hanging="360"/>
+      </w:pPr>
+      <w:rPr>
+        <w:rFonts w:ascii="Symbol" w:hAnsi="Symbol" w:hint="default"/>
+      </w:rPr>
+    </w:lvl>
+    <w:lvl w:ilvl="7" w:tplc="2C0A0003" w:tentative="1">
+      <w:start w:val="1"/>
+      <w:numFmt w:val="bullet"/>
+      <w:lvlText w:val="o"/>
+      <w:lvlJc w:val="left"/>
+      <w:pPr>
+        <w:ind w:left="5760" w:hanging="360"/>
+      </w:pPr>
+      <w:rPr>
+        <w:rFonts w:ascii="Courier New" w:hAnsi="Courier New" w:cs="Courier New" w:hint="default"/>
+      </w:rPr>
+    </w:lvl>
+    <w:lvl w:ilvl="8" w:tplc="2C0A0005" w:tentative="1">
+      <w:start w:val="1"/>
+      <w:numFmt w:val="bullet"/>
+      <w:lvlText w:val=""/>
+      <w:lvlJc w:val="left"/>
+      <w:pPr>
+        <w:ind w:left="6480" w:hanging="360"/>
+      </w:pPr>
+      <w:rPr>
+        <w:rFonts w:ascii="Wingdings" w:hAnsi="Wingdings" w:hint="default"/>
+      </w:rPr>
+    </w:lvl>
+  </w:abstractNum>
+  <w:abstractNum w:abstractNumId="1">
+    <w:nsid w:val="12405D19"/>
+    <w:multiLevelType w:val="hybridMultilevel"/>
+    <w:tmpl w:val="BD76EBEC"/>
+    <w:lvl w:ilvl="0" w:tplc="2C0A0001">
+      <w:start w:val="1"/>
+      <w:numFmt w:val="bullet"/>
+      <w:lvlText w:val=""/>
+      <w:lvlJc w:val="left"/>
+      <w:pPr>
+        <w:ind w:left="720" w:hanging="360"/>
+      </w:pPr>
+      <w:rPr>
+        <w:rFonts w:ascii="Symbol" w:hAnsi="Symbol" w:hint="default"/>
+      </w:rPr>
+    </w:lvl>
+    <w:lvl w:ilvl="1" w:tplc="2C0A0019" w:tentative="1">
+      <w:start w:val="1"/>
+      <w:numFmt w:val="lowerLetter"/>
+      <w:lvlText w:val="%2."/>
+      <w:lvlJc w:val="left"/>
+      <w:pPr>
+        <w:ind w:left="1440" w:hanging="360"/>
+      </w:pPr>
+    </w:lvl>
+    <w:lvl w:ilvl="2" w:tplc="2C0A001B" w:tentative="1">
+      <w:start w:val="1"/>
+      <w:numFmt w:val="lowerRoman"/>
+      <w:lvlText w:val="%3."/>
+      <w:lvlJc w:val="right"/>
+      <w:pPr>
+        <w:ind w:left="2160" w:hanging="180"/>
+      </w:pPr>
+    </w:lvl>
+    <w:lvl w:ilvl="3" w:tplc="2C0A000F" w:tentative="1">
+      <w:start w:val="1"/>
+      <w:numFmt w:val="decimal"/>
+      <w:lvlText w:val="%4."/>
+      <w:lvlJc w:val="left"/>
+      <w:pPr>
+        <w:ind w:left="2880" w:hanging="360"/>
+      </w:pPr>
+    </w:lvl>
+    <w:lvl w:ilvl="4" w:tplc="2C0A0019" w:tentative="1">
+      <w:start w:val="1"/>
+      <w:numFmt w:val="lowerLetter"/>
+      <w:lvlText w:val="%5."/>
+      <w:lvlJc w:val="left"/>
+      <w:pPr>
+        <w:ind w:left="3600" w:hanging="360"/>
+      </w:pPr>
+    </w:lvl>
+    <w:lvl w:ilvl="5" w:tplc="2C0A001B" w:tentative="1">
+      <w:start w:val="1"/>
+      <w:numFmt w:val="lowerRoman"/>
+      <w:lvlText w:val="%6."/>
+      <w:lvlJc w:val="right"/>
+      <w:pPr>
+        <w:ind w:left="4320" w:hanging="180"/>
+      </w:pPr>
+    </w:lvl>
+    <w:lvl w:ilvl="6" w:tplc="2C0A000F" w:tentative="1">
+      <w:start w:val="1"/>
+      <w:numFmt w:val="decimal"/>
+      <w:lvlText w:val="%7."/>
+      <w:lvlJc w:val="left"/>
+      <w:pPr>
+        <w:ind w:left="5040" w:hanging="360"/>
+      </w:pPr>
+    </w:lvl>
+    <w:lvl w:ilvl="7" w:tplc="2C0A0019" w:tentative="1">
+      <w:start w:val="1"/>
+      <w:numFmt w:val="lowerLetter"/>
+      <w:lvlText w:val="%8."/>
+      <w:lvlJc w:val="left"/>
+      <w:pPr>
+        <w:ind w:left="5760" w:hanging="360"/>
+      </w:pPr>
+    </w:lvl>
+    <w:lvl w:ilvl="8" w:tplc="2C0A001B" w:tentative="1">
+      <w:start w:val="1"/>
+      <w:numFmt w:val="lowerRoman"/>
+      <w:lvlText w:val="%9."/>
+      <w:lvlJc w:val="right"/>
+      <w:pPr>
+        <w:ind w:left="6480" w:hanging="180"/>
+      </w:pPr>
+    </w:lvl>
+  </w:abstractNum>
+  <w:abstractNum w:abstractNumId="2">
+    <w:nsid w:val="51BD08F4"/>
+    <w:multiLevelType w:val="hybridMultilevel"/>
+    <w:tmpl w:val="4548663C"/>
+    <w:lvl w:ilvl="0" w:tplc="2C0A0001">
+      <w:start w:val="1"/>
+      <w:numFmt w:val="bullet"/>
+      <w:lvlText w:val=""/>
+      <w:lvlJc w:val="left"/>
+      <w:pPr>
+        <w:ind w:left="720" w:hanging="360"/>
+      </w:pPr>
+      <w:rPr>
+        <w:rFonts w:ascii="Symbol" w:hAnsi="Symbol" w:hint="default"/>
+      </w:rPr>
+    </w:lvl>
+    <w:lvl w:ilvl="1" w:tplc="2C0A0003" w:tentative="1">
+      <w:start w:val="1"/>
+      <w:numFmt w:val="bullet"/>
+      <w:lvlText w:val="o"/>
+      <w:lvlJc w:val="left"/>
+      <w:pPr>
+        <w:ind w:left="1440" w:hanging="360"/>
+      </w:pPr>
+      <w:rPr>
+        <w:rFonts w:ascii="Courier New" w:hAnsi="Courier New" w:cs="Courier New" w:hint="default"/>
+      </w:rPr>
+    </w:lvl>
+    <w:lvl w:ilvl="2" w:tplc="2C0A0005" w:tentative="1">
+      <w:start w:val="1"/>
+      <w:numFmt w:val="bullet"/>
+      <w:lvlText w:val=""/>
+      <w:lvlJc w:val="left"/>
+      <w:pPr>
+        <w:ind w:left="2160" w:hanging="360"/>
+      </w:pPr>
+      <w:rPr>
+        <w:rFonts w:ascii="Wingdings" w:hAnsi="Wingdings" w:hint="default"/>
+      </w:rPr>
+    </w:lvl>
+    <w:lvl w:ilvl="3" w:tplc="2C0A0001" w:tentative="1">
+      <w:start w:val="1"/>
+      <w:numFmt w:val="bullet"/>
+      <w:lvlText w:val=""/>
+      <w:lvlJc w:val="left"/>
+      <w:pPr>
+        <w:ind w:left="2880" w:hanging="360"/>
+      </w:pPr>
+      <w:rPr>
+        <w:rFonts w:ascii="Symbol" w:hAnsi="Symbol" w:hint="default"/>
+      </w:rPr>
+    </w:lvl>
+    <w:lvl w:ilvl="4" w:tplc="2C0A0003" w:tentative="1">
+      <w:start w:val="1"/>
+      <w:numFmt w:val="bullet"/>
+      <w:lvlText w:val="o"/>
+      <w:lvlJc w:val="left"/>
+      <w:pPr>
+        <w:ind w:left="3600" w:hanging="360"/>
+      </w:pPr>
+      <w:rPr>
+        <w:rFonts w:ascii="Courier New" w:hAnsi="Courier New" w:cs="Courier New" w:hint="default"/>
+      </w:rPr>
+    </w:lvl>
+    <w:lvl w:ilvl="5" w:tplc="2C0A0005" w:tentative="1">
+      <w:start w:val="1"/>
+      <w:numFmt w:val="bullet"/>
+      <w:lvlText w:val=""/>
+      <w:lvlJc w:val="left"/>
+      <w:pPr>
+        <w:ind w:left="4320" w:hanging="360"/>
+      </w:pPr>
+      <w:rPr>
+        <w:rFonts w:ascii="Wingdings" w:hAnsi="Wingdings" w:hint="default"/>
+      </w:rPr>
+    </w:lvl>
+    <w:lvl w:ilvl="6" w:tplc="2C0A0001" w:tentative="1">
+      <w:start w:val="1"/>
+      <w:numFmt w:val="bullet"/>
+      <w:lvlText w:val=""/>
+      <w:lvlJc w:val="left"/>
+      <w:pPr>
+        <w:ind w:left="5040" w:hanging="360"/>
+      </w:pPr>
+      <w:rPr>
+        <w:rFonts w:ascii="Symbol" w:hAnsi="Symbol" w:hint="default"/>
+      </w:rPr>
+    </w:lvl>
+    <w:lvl w:ilvl="7" w:tplc="2C0A0003" w:tentative="1">
+      <w:start w:val="1"/>
+      <w:numFmt w:val="bullet"/>
+      <w:lvlText w:val="o"/>
+      <w:lvlJc w:val="left"/>
+      <w:pPr>
+        <w:ind w:left="5760" w:hanging="360"/>
+      </w:pPr>
+      <w:rPr>
+        <w:rFonts w:ascii="Courier New" w:hAnsi="Courier New" w:cs="Courier New" w:hint="default"/>
+      </w:rPr>
+    </w:lvl>
+    <w:lvl w:ilvl="8" w:tplc="2C0A0005" w:tentative="1">
+      <w:start w:val="1"/>
+      <w:numFmt w:val="bullet"/>
+      <w:lvlText w:val=""/>
+      <w:lvlJc w:val="left"/>
+      <w:pPr>
+        <w:ind w:left="6480" w:hanging="360"/>
+      </w:pPr>
+      <w:rPr>
+        <w:rFonts w:ascii="Wingdings" w:hAnsi="Wingdings" w:hint="default"/>
+      </w:rPr>
+    </w:lvl>
+  </w:abstractNum>
+  <w:num w:numId="1">
+    <w:abstractNumId w:val="1"/>
+  </w:num>
+  <w:num w:numId="2">
+    <w:abstractNumId w:val="2"/>
+  </w:num>
+  <w:num w:numId="3">
+    <w:abstractNumId w:val="0"/>
+  </w:num>
+</w:numbering>
+</file>
+
 <file path=word/styles.xml><?xml version="1.0" encoding="utf-8"?>
 <w:styles xmlns:mc="http://schemas.openxmlformats.org/markup-compatibility/2006" xmlns:r="http://schemas.openxmlformats.org/officeDocument/2006/relationships" xmlns:w="http://schemas.openxmlformats.org/wordprocessingml/2006/main" xmlns:w14="http://schemas.microsoft.com/office/word/2010/wordml" mc:Ignorable="w14">
   <w:docDefaults>
@@ -281,7 +781,7 @@
     <w:lsdException w:name="heading 2" w:uiPriority="9" w:qFormat="1"/>
     <w:lsdException w:name="heading 3" w:uiPriority="9" w:qFormat="1"/>
     <w:lsdException w:name="heading 4" w:uiPriority="9" w:qFormat="1"/>
-    <w:lsdException w:name="heading 5" w:uiPriority="9" w:qFormat="1"/>
+    <w:lsdException w:name="heading 5" w:uiPriority="0" w:qFormat="1"/>
     <w:lsdException w:name="heading 6" w:uiPriority="9" w:qFormat="1"/>
     <w:lsdException w:name="heading 7" w:uiPriority="9" w:qFormat="1"/>
     <w:lsdException w:name="heading 8" w:uiPriority="9" w:qFormat="1"/>
@@ -561,6 +1061,16 @@
       <w:sz w:val="26"/>
     </w:rPr>
   </w:style>
+  <w:style w:type="paragraph" w:styleId="Prrafodelista">
+    <w:name w:val="List Paragraph"/>
+    <w:basedOn w:val="Normal"/>
+    <w:uiPriority w:val="34"/>
+    <w:qFormat/>
+    <w:rsid w:val="003914A4"/>
+    <w:pPr>
+      <w:ind w:left="720"/>
+    </w:pPr>
+  </w:style>
 </w:styles>
 </file>
 
@@ -589,7 +1099,7 @@
     <w:lsdException w:name="heading 2" w:uiPriority="9" w:qFormat="1"/>
     <w:lsdException w:name="heading 3" w:uiPriority="9" w:qFormat="1"/>
     <w:lsdException w:name="heading 4" w:uiPriority="9" w:qFormat="1"/>
-    <w:lsdException w:name="heading 5" w:uiPriority="9" w:qFormat="1"/>
+    <w:lsdException w:name="heading 5" w:uiPriority="0" w:qFormat="1"/>
     <w:lsdException w:name="heading 6" w:uiPriority="9" w:qFormat="1"/>
     <w:lsdException w:name="heading 7" w:uiPriority="9" w:qFormat="1"/>
     <w:lsdException w:name="heading 8" w:uiPriority="9" w:qFormat="1"/>
@@ -868,6 +1378,16 @@
       <w:color w:val="666666"/>
       <w:sz w:val="26"/>
     </w:rPr>
+  </w:style>
+  <w:style w:type="paragraph" w:styleId="Prrafodelista">
+    <w:name w:val="List Paragraph"/>
+    <w:basedOn w:val="Normal"/>
+    <w:uiPriority w:val="34"/>
+    <w:qFormat/>
+    <w:rsid w:val="003914A4"/>
+    <w:pPr>
+      <w:ind w:left="720"/>
+    </w:pPr>
   </w:style>
 </w:styles>
 </file>

</xml_diff>